<commit_message>
Formatted Purchase Date column
</commit_message>
<xml_diff>
--- a/joe_hunter_summary_report.docx
+++ b/joe_hunter_summary_report.docx
@@ -105,6 +105,20 @@
     </w:p>
     <w:p>
       <w:pPr>
+        <w:shd w:val="clear" w:color="auto" w:fill="FFFFFF"/>
+        <w:spacing w:after="0" w:line="240" w:lineRule="auto"/>
+        <w:ind w:left="720"/>
+        <w:rPr>
+          <w:rFonts w:ascii="Open Sans" w:eastAsia="Times New Roman" w:hAnsi="Open Sans" w:cs="Open Sans"/>
+          <w:color w:val="4F4F4F"/>
+          <w:sz w:val="24"/>
+          <w:szCs w:val="24"/>
+          <w:lang w:eastAsia="en-IE"/>
+        </w:rPr>
+      </w:pPr>
+    </w:p>
+    <w:p>
+      <w:pPr>
         <w:numPr>
           <w:ilvl w:val="0"/>
           <w:numId w:val="1"/>
@@ -132,6 +146,20 @@
     </w:p>
     <w:p>
       <w:pPr>
+        <w:shd w:val="clear" w:color="auto" w:fill="FFFFFF"/>
+        <w:spacing w:after="0" w:line="240" w:lineRule="auto"/>
+        <w:ind w:left="720"/>
+        <w:rPr>
+          <w:rFonts w:ascii="Open Sans" w:eastAsia="Times New Roman" w:hAnsi="Open Sans" w:cs="Open Sans"/>
+          <w:color w:val="4F4F4F"/>
+          <w:sz w:val="24"/>
+          <w:szCs w:val="24"/>
+          <w:lang w:eastAsia="en-IE"/>
+        </w:rPr>
+      </w:pPr>
+    </w:p>
+    <w:p>
+      <w:pPr>
         <w:numPr>
           <w:ilvl w:val="0"/>
           <w:numId w:val="1"/>
@@ -159,6 +187,20 @@
     </w:p>
     <w:p>
       <w:pPr>
+        <w:shd w:val="clear" w:color="auto" w:fill="FFFFFF"/>
+        <w:spacing w:after="0" w:line="240" w:lineRule="auto"/>
+        <w:ind w:left="720"/>
+        <w:rPr>
+          <w:rFonts w:ascii="Open Sans" w:eastAsia="Times New Roman" w:hAnsi="Open Sans" w:cs="Open Sans"/>
+          <w:color w:val="4F4F4F"/>
+          <w:sz w:val="24"/>
+          <w:szCs w:val="24"/>
+          <w:lang w:eastAsia="en-IE"/>
+        </w:rPr>
+      </w:pPr>
+    </w:p>
+    <w:p>
+      <w:pPr>
         <w:numPr>
           <w:ilvl w:val="0"/>
           <w:numId w:val="1"/>
@@ -186,6 +228,54 @@
     </w:p>
     <w:p>
       <w:pPr>
+        <w:shd w:val="clear" w:color="auto" w:fill="FFFFFF"/>
+        <w:spacing w:after="0" w:line="240" w:lineRule="auto"/>
+        <w:ind w:left="720"/>
+        <w:rPr>
+          <w:rFonts w:ascii="Open Sans" w:eastAsia="Times New Roman" w:hAnsi="Open Sans" w:cs="Open Sans"/>
+          <w:color w:val="4F4F4F"/>
+          <w:sz w:val="24"/>
+          <w:szCs w:val="24"/>
+          <w:lang w:eastAsia="en-IE"/>
+        </w:rPr>
+      </w:pPr>
+      <w:r>
+        <w:rPr>
+          <w:rFonts w:ascii="Open Sans" w:eastAsia="Times New Roman" w:hAnsi="Open Sans" w:cs="Open Sans"/>
+          <w:color w:val="4F4F4F"/>
+          <w:sz w:val="24"/>
+          <w:szCs w:val="24"/>
+          <w:lang w:eastAsia="en-IE"/>
+        </w:rPr>
+        <w:t xml:space="preserve">Jon Little with Customer ID </w:t>
+      </w:r>
+      <w:r>
+        <w:rPr>
+          <w:rFonts w:ascii="Open Sans" w:eastAsia="Times New Roman" w:hAnsi="Open Sans" w:cs="Open Sans"/>
+          <w:color w:val="4F4F4F"/>
+          <w:sz w:val="24"/>
+          <w:szCs w:val="24"/>
+          <w:lang w:eastAsia="en-IE"/>
+        </w:rPr>
+        <w:t>JLit30836</w:t>
+      </w:r>
+    </w:p>
+    <w:p>
+      <w:pPr>
+        <w:shd w:val="clear" w:color="auto" w:fill="FFFFFF"/>
+        <w:spacing w:after="0" w:line="240" w:lineRule="auto"/>
+        <w:ind w:left="720"/>
+        <w:rPr>
+          <w:rFonts w:ascii="Open Sans" w:eastAsia="Times New Roman" w:hAnsi="Open Sans" w:cs="Open Sans"/>
+          <w:color w:val="4F4F4F"/>
+          <w:sz w:val="24"/>
+          <w:szCs w:val="24"/>
+          <w:lang w:eastAsia="en-IE"/>
+        </w:rPr>
+      </w:pPr>
+    </w:p>
+    <w:p>
+      <w:pPr>
         <w:numPr>
           <w:ilvl w:val="0"/>
           <w:numId w:val="1"/>
@@ -209,6 +299,30 @@
           <w:lang w:eastAsia="en-IE"/>
         </w:rPr>
         <w:t>Which product will be advertised the most?</w:t>
+      </w:r>
+    </w:p>
+    <w:p>
+      <w:pPr>
+        <w:pStyle w:val="ListParagraph"/>
+        <w:shd w:val="clear" w:color="auto" w:fill="FFFFFF"/>
+        <w:spacing w:after="0" w:line="240" w:lineRule="auto"/>
+        <w:rPr>
+          <w:rFonts w:ascii="Open Sans" w:eastAsia="Times New Roman" w:hAnsi="Open Sans" w:cs="Open Sans"/>
+          <w:color w:val="4F4F4F"/>
+          <w:sz w:val="24"/>
+          <w:szCs w:val="24"/>
+          <w:lang w:eastAsia="en-IE"/>
+        </w:rPr>
+      </w:pPr>
+      <w:r>
+        <w:rPr>
+          <w:rFonts w:ascii="Open Sans" w:eastAsia="Times New Roman" w:hAnsi="Open Sans" w:cs="Open Sans"/>
+          <w:color w:val="4F4F4F"/>
+          <w:sz w:val="24"/>
+          <w:szCs w:val="24"/>
+          <w:lang w:eastAsia="en-IE"/>
+        </w:rPr>
+        <w:t>Product ID CWa1982, it has the highest Customer Rating</w:t>
       </w:r>
     </w:p>
     <w:p/>
@@ -856,6 +970,17 @@
       <w:shd w:val="clear" w:color="auto" w:fill="E1DFDD"/>
     </w:rPr>
   </w:style>
+  <w:style w:type="paragraph" w:styleId="ListParagraph">
+    <w:name w:val="List Paragraph"/>
+    <w:basedOn w:val="Normal"/>
+    <w:uiPriority w:val="34"/>
+    <w:qFormat/>
+    <w:rsid w:val="00D512AD"/>
+    <w:pPr>
+      <w:ind w:left="720"/>
+      <w:contextualSpacing/>
+    </w:pPr>
+  </w:style>
 </w:styles>
 </file>
 

</xml_diff>